<commit_message>
documented working steps to the Lap Report
</commit_message>
<xml_diff>
--- a/Lab Report.docx
+++ b/Lab Report.docx
@@ -49,6 +49,8 @@
         </w:rPr>
         <w:t>Strutz</w:t>
       </w:r>
+      <w:bookmarkStart w:id="0" w:name="_GoBack"/>
+      <w:bookmarkEnd w:id="0"/>
     </w:p>
     <w:p>
       <w:pPr>
@@ -62,8 +64,6 @@
         </w:rPr>
         <w:t>Maximilian Wolf</w:t>
       </w:r>
-      <w:bookmarkStart w:id="0" w:name="_GoBack"/>
-      <w:bookmarkEnd w:id="0"/>
     </w:p>
     <w:p>
       <w:pPr>
@@ -93,31 +93,77 @@
       </w:r>
     </w:p>
     <w:p>
-      <w:r>
-        <w:t>Notieren Sie Ihr Vorgehen</w:t>
-      </w:r>
-      <w:r>
-        <w:t xml:space="preserve"> in den Übungen</w:t>
-      </w:r>
-      <w:r>
-        <w:t xml:space="preserve">, dokumentieren Sie </w:t>
-      </w:r>
-      <w:r>
-        <w:t xml:space="preserve">fortlaufend </w:t>
-      </w:r>
-      <w:r>
-        <w:t>wichtige Schritte, erstellen Sie Screenshots (wenn hilfreich), dokumentieren</w:t>
-      </w:r>
-      <w:r>
-        <w:t xml:space="preserve"> Sie</w:t>
-      </w:r>
-      <w:r>
-        <w:t xml:space="preserve"> für Sie wichtige Erkenntnisse, usw.</w:t>
+      <w:proofErr w:type="spellStart"/>
+      <w:r>
+        <w:t>Git</w:t>
+      </w:r>
+      <w:proofErr w:type="spellEnd"/>
+      <w:r>
+        <w:t xml:space="preserve"> </w:t>
+      </w:r>
+      <w:proofErr w:type="spellStart"/>
+      <w:r>
+        <w:t>Repo</w:t>
+      </w:r>
+      <w:proofErr w:type="spellEnd"/>
+      <w:r>
+        <w:t xml:space="preserve"> erstellt</w:t>
       </w:r>
     </w:p>
     <w:p>
       <w:r>
-        <w:t>…</w:t>
+        <w:t>Personen eingeladen</w:t>
+      </w:r>
+    </w:p>
+    <w:p>
+      <w:proofErr w:type="spellStart"/>
+      <w:r>
+        <w:t>Git</w:t>
+      </w:r>
+      <w:proofErr w:type="spellEnd"/>
+      <w:r>
+        <w:t xml:space="preserve"> im </w:t>
+      </w:r>
+      <w:proofErr w:type="spellStart"/>
+      <w:r>
+        <w:t>rootverzeichniss</w:t>
+      </w:r>
+      <w:proofErr w:type="spellEnd"/>
+      <w:r>
+        <w:t xml:space="preserve"> initialisiert</w:t>
+      </w:r>
+    </w:p>
+    <w:p>
+      <w:proofErr w:type="spellStart"/>
+      <w:r>
+        <w:t>Lapreport</w:t>
+      </w:r>
+      <w:proofErr w:type="spellEnd"/>
+      <w:r>
+        <w:t xml:space="preserve"> </w:t>
+      </w:r>
+      <w:proofErr w:type="spellStart"/>
+      <w:r>
+        <w:t>template</w:t>
+      </w:r>
+      <w:proofErr w:type="spellEnd"/>
+      <w:r>
+        <w:t xml:space="preserve"> gepusht</w:t>
+      </w:r>
+    </w:p>
+    <w:p>
+      <w:proofErr w:type="gramStart"/>
+      <w:r>
+        <w:t>.</w:t>
+      </w:r>
+      <w:proofErr w:type="spellStart"/>
+      <w:r>
+        <w:t>gitignore</w:t>
+      </w:r>
+      <w:proofErr w:type="spellEnd"/>
+      <w:proofErr w:type="gramEnd"/>
+      <w:r>
+        <w:t xml:space="preserve"> erstellt, konfiguriert und gepusht</w:t>
       </w:r>
     </w:p>
     <w:p/>
@@ -130,14 +176,44 @@
       </w:r>
     </w:p>
     <w:p>
-      <w:r>
-        <w:t>Dokumentieren Sie hilfreiche Links zu Onlineliteratur bzw. welche Literatur Sie zur Erarbeitung der Abgabe/Übung verwendet haben.</w:t>
-      </w:r>
+      <w:hyperlink r:id="rId8" w:history="1">
+        <w:r>
+          <w:rPr>
+            <w:rStyle w:val="Hyperlink"/>
+          </w:rPr>
+          <w:t>https://moodle.campus02.at/pluginfile.php/106641/mod_resource/content/0/Konfigurationsmanagement%20Arbeitsauftr%C3%A4ge%2007%20Abgab02%20zur%20Beurteilung%20der%20%C3%9Cbung02.pdf</w:t>
+        </w:r>
+      </w:hyperlink>
     </w:p>
     <w:p>
-      <w:r>
-        <w:t>…</w:t>
-      </w:r>
+      <w:hyperlink r:id="rId9" w:history="1">
+        <w:r>
+          <w:rPr>
+            <w:rStyle w:val="Hyperlink"/>
+          </w:rPr>
+          <w:t>https://yopad.eu/p/walk-through-Konfigurationsmanagement-365days</w:t>
+        </w:r>
+      </w:hyperlink>
+    </w:p>
+    <w:p>
+      <w:hyperlink r:id="rId10" w:history="1">
+        <w:r>
+          <w:rPr>
+            <w:rStyle w:val="Hyperlink"/>
+          </w:rPr>
+          <w:t>https://gist.github.com/octocat/9257657</w:t>
+        </w:r>
+      </w:hyperlink>
+    </w:p>
+    <w:p>
+      <w:hyperlink r:id="rId11" w:history="1">
+        <w:r>
+          <w:rPr>
+            <w:rStyle w:val="Hyperlink"/>
+          </w:rPr>
+          <w:t>https://rogerdudler.github.io/git-guide/index.de.html</w:t>
+        </w:r>
+      </w:hyperlink>
     </w:p>
     <w:p/>
     <w:p>
@@ -261,6 +337,7 @@
         <w:pStyle w:val="TODO"/>
       </w:pPr>
       <w:r>
+        <w:lastRenderedPageBreak/>
         <w:t xml:space="preserve">Verwenden Sie </w:t>
       </w:r>
       <w:r>
@@ -301,8 +378,8 @@
       </w:r>
     </w:p>
     <w:sectPr>
-      <w:headerReference w:type="default" r:id="rId8"/>
-      <w:footerReference w:type="default" r:id="rId9"/>
+      <w:headerReference w:type="default" r:id="rId12"/>
+      <w:footerReference w:type="default" r:id="rId13"/>
       <w:type w:val="continuous"/>
       <w:pgSz w:w="11906" w:h="16838"/>
       <w:pgMar w:top="1417" w:right="1417" w:bottom="1134" w:left="1417" w:header="708" w:footer="708" w:gutter="0"/>
@@ -720,35 +797,35 @@
         <v:path o:extrusionok="f" gradientshapeok="t" o:connecttype="rect"/>
         <o:lock v:ext="edit" aspectratio="t"/>
       </v:shapetype>
-      <v:shape id="_x0000_i1031" type="#_x0000_t75" style="width:469.9pt;height:453.75pt" o:bullet="t">
+      <v:shape id="_x0000_i1036" type="#_x0000_t75" style="width:469.9pt;height:453.75pt" o:bullet="t">
         <v:imagedata r:id="rId1" o:title="attention_PNG53[1]"/>
       </v:shape>
     </w:pict>
   </w:numPicBullet>
   <w:numPicBullet w:numPicBulletId="1">
     <w:pict>
-      <v:shape id="_x0000_i1032" type="#_x0000_t75" style="width:471pt;height:412.5pt" o:bullet="t">
+      <v:shape id="_x0000_i1037" type="#_x0000_t75" style="width:471pt;height:412.5pt" o:bullet="t">
         <v:imagedata r:id="rId2" o:title="628px-Achtung-yellow"/>
       </v:shape>
     </w:pict>
   </w:numPicBullet>
   <w:numPicBullet w:numPicBulletId="2">
     <w:pict>
-      <v:shape id="_x0000_i1033" type="#_x0000_t75" style="width:470pt;height:470pt" o:bullet="t">
+      <v:shape id="_x0000_i1038" type="#_x0000_t75" style="width:470pt;height:470pt" o:bullet="t">
         <v:imagedata r:id="rId3" o:title="Info_icon-72a7cf"/>
       </v:shape>
     </w:pict>
   </w:numPicBullet>
   <w:numPicBullet w:numPicBulletId="3">
     <w:pict>
-      <v:shape id="_x0000_i1034" type="#_x0000_t75" style="width:470pt;height:470pt" o:bullet="t">
+      <v:shape id="_x0000_i1039" type="#_x0000_t75" style="width:470pt;height:470pt" o:bullet="t">
         <v:imagedata r:id="rId4" o:title="Info_Sign"/>
       </v:shape>
     </w:pict>
   </w:numPicBullet>
   <w:numPicBullet w:numPicBulletId="4">
     <w:pict>
-      <v:shape id="_x0000_i1035" type="#_x0000_t75" style="width:470pt;height:470pt" o:bullet="t">
+      <v:shape id="_x0000_i1040" type="#_x0000_t75" style="width:470pt;height:470pt" o:bullet="t">
         <v:imagedata r:id="rId5" o:title="Info_i_blue"/>
       </v:shape>
     </w:pict>
@@ -4289,7 +4366,7 @@
 </file>
 
 <file path=customXml/itemProps1.xml><?xml version="1.0" encoding="utf-8"?>
-<ds:datastoreItem xmlns:ds="http://schemas.openxmlformats.org/officeDocument/2006/customXml" ds:itemID="{A43FB1B5-B9EF-459A-903A-67C40F765550}">
+<ds:datastoreItem xmlns:ds="http://schemas.openxmlformats.org/officeDocument/2006/customXml" ds:itemID="{546382B2-4268-4A4C-98D0-4B18AB010B82}">
   <ds:schemaRefs>
     <ds:schemaRef ds:uri="http://schemas.openxmlformats.org/officeDocument/2006/bibliography"/>
   </ds:schemaRefs>

</xml_diff>